<commit_message>
updated notes and added bibliographyt exported from Zotero
</commit_message>
<xml_diff>
--- a/Notes/Pincipal focus.docx
+++ b/Notes/Pincipal focus.docx
@@ -1,14 +1,53 @@
 
 <file path=word/document.xml><?xml version="1.0" encoding="utf-8"?>
-<w:document xmlns:wpc="http://schemas.microsoft.com/office/word/2010/wordprocessingCanvas" xmlns:cx="http://schemas.microsoft.com/office/drawing/2014/chartex" xmlns:cx1="http://schemas.microsoft.com/office/drawing/2015/9/8/chartex" xmlns:cx2="http://schemas.microsoft.com/office/drawing/2015/10/21/chartex" xmlns:cx3="http://schemas.microsoft.com/office/drawing/2016/5/9/chartex" xmlns:cx4="http://schemas.microsoft.com/office/drawing/2016/5/10/chartex" xmlns:cx5="http://schemas.microsoft.com/office/drawing/2016/5/11/chartex" xmlns:cx6="http://schemas.microsoft.com/office/drawing/2016/5/12/chartex" xmlns:cx7="http://schemas.microsoft.com/office/drawing/2016/5/13/chartex" xmlns:cx8="http://schemas.microsoft.com/office/drawing/2016/5/14/chartex" xmlns:mc="http://schemas.openxmlformats.org/markup-compatibility/2006" xmlns:aink="http://schemas.microsoft.com/office/drawing/2016/ink" xmlns:am3d="http://schemas.microsoft.com/office/drawing/2017/model3d" xmlns:o="urn:schemas-microsoft-com:office:office" xmlns:oel="http://schemas.microsoft.com/office/2019/extlst" xmlns:r="http://schemas.openxmlformats.org/officeDocument/2006/relationships" xmlns:m="http://schemas.openxmlformats.org/officeDocument/2006/math" xmlns:v="urn:schemas-microsoft-com:vml" xmlns:wp14="http://schemas.microsoft.com/office/word/2010/wordprocessingDrawing" xmlns:wp="http://schemas.openxmlformats.org/drawingml/2006/wordprocessingDrawing" xmlns:w10="urn:schemas-microsoft-com:office:word" xmlns:w="http://schemas.openxmlformats.org/wordprocessingml/2006/main" xmlns:w14="http://schemas.microsoft.com/office/word/2010/wordml" xmlns:w15="http://schemas.microsoft.com/office/word/2012/wordml" xmlns:w16cex="http://schemas.microsoft.com/office/word/2018/wordml/cex" xmlns:w16cid="http://schemas.microsoft.com/office/word/2016/wordml/cid" xmlns:w16="http://schemas.microsoft.com/office/word/2018/wordml" xmlns:w16sdtdh="http://schemas.microsoft.com/office/word/2020/wordml/sdtdatahash" xmlns:w16se="http://schemas.microsoft.com/office/word/2015/wordml/symex" xmlns:wpg="http://schemas.microsoft.com/office/word/2010/wordprocessingGroup" xmlns:wpi="http://schemas.microsoft.com/office/word/2010/wordprocessingInk" xmlns:wne="http://schemas.microsoft.com/office/word/2006/wordml" xmlns:wps="http://schemas.microsoft.com/office/word/2010/wordprocessingShape" mc:Ignorable="w14 w15 w16se w16cid w16 w16cex w16sdtdh wp14">
+<w:document xmlns:wpc="http://schemas.microsoft.com/office/word/2010/wordprocessingCanvas" xmlns:cx="http://schemas.microsoft.com/office/drawing/2014/chartex" xmlns:mc="http://schemas.openxmlformats.org/markup-compatibility/2006" xmlns:o="urn:schemas-microsoft-com:office:office" xmlns:r="http://schemas.openxmlformats.org/officeDocument/2006/relationships" xmlns:m="http://schemas.openxmlformats.org/officeDocument/2006/math" xmlns:v="urn:schemas-microsoft-com:vml" xmlns:wp14="http://schemas.microsoft.com/office/word/2010/wordprocessingDrawing" xmlns:wp="http://schemas.openxmlformats.org/drawingml/2006/wordprocessingDrawing" xmlns:w10="urn:schemas-microsoft-com:office:word" xmlns:w="http://schemas.openxmlformats.org/wordprocessingml/2006/main" xmlns:w14="http://schemas.microsoft.com/office/word/2010/wordml" xmlns:w15="http://schemas.microsoft.com/office/word/2012/wordml" xmlns:w16se="http://schemas.microsoft.com/office/word/2015/wordml/symex" xmlns:wpg="http://schemas.microsoft.com/office/word/2010/wordprocessingGroup" xmlns:wpi="http://schemas.microsoft.com/office/word/2010/wordprocessingInk" xmlns:wne="http://schemas.microsoft.com/office/word/2006/wordml" xmlns:wps="http://schemas.microsoft.com/office/word/2010/wordprocessingShape" mc:Ignorable="w14 w15 w16se wp14">
   <w:body>
     <w:p>
       <w:pPr>
         <w:pStyle w:val="Titre1"/>
       </w:pPr>
       <w:r>
-        <w:t>27/10/2023</w:t>
-      </w:r>
+        <w:t>As of Dec 12</w:t>
+      </w:r>
+      <w:r>
+        <w:rPr>
+          <w:vertAlign w:val="superscript"/>
+        </w:rPr>
+        <w:t>th</w:t>
+      </w:r>
+      <w:r>
+        <w:t xml:space="preserve"> </w:t>
+      </w:r>
+      <w:r>
+        <w:t>2023</w:t>
+      </w:r>
+    </w:p>
+    <w:p>
+      <w:r>
+        <w:t>The summary of all database searches and comments is available in the file “</w:t>
+      </w:r>
+      <w:r>
+        <w:rPr>
+          <w:i/>
+        </w:rPr>
+        <w:t>queries_searches.xls</w:t>
+      </w:r>
+      <w:r>
+        <w:t>”.</w:t>
+      </w:r>
+    </w:p>
+    <w:p>
+      <w:r>
+        <w:t xml:space="preserve">The exported bibliography with tags corresponding to categories defined below is the file </w:t>
+      </w:r>
+      <w:r>
+        <w:rPr>
+          <w:i/>
+        </w:rPr>
+        <w:t>“Ma Bibliothèque.csv”</w:t>
+      </w:r>
+      <w:bookmarkStart w:id="0" w:name="_GoBack"/>
+      <w:bookmarkEnd w:id="0"/>
     </w:p>
     <w:p>
       <w:pPr>
@@ -93,7 +132,27 @@
           <w:sz w:val="20"/>
           <w:szCs w:val="20"/>
         </w:rPr>
-        <w:t>AND (“MEG” OR "magnetoencephalography" OR "magnetoencephalogram" OR “EEG” OR "electroencephalography" OR "electroencephalogram" OR “fMRI” OR "functional magnetic resonance imaging" OR "functional MRI" OR “MRI” OR "magnetic resonance imaging")</w:t>
+        <w:t>AND (“MEG” OR "magnetoencephalography" OR "</w:t>
+      </w:r>
+      <w:proofErr w:type="spellStart"/>
+      <w:r>
+        <w:rPr>
+          <w:rFonts w:ascii="Courier New" w:eastAsia="Times New Roman" w:hAnsi="Courier New" w:cs="Courier New"/>
+          <w:color w:val="080808"/>
+          <w:sz w:val="20"/>
+          <w:szCs w:val="20"/>
+        </w:rPr>
+        <w:t>magnetoencephalogram</w:t>
+      </w:r>
+      <w:proofErr w:type="spellEnd"/>
+      <w:r>
+        <w:rPr>
+          <w:rFonts w:ascii="Courier New" w:eastAsia="Times New Roman" w:hAnsi="Courier New" w:cs="Courier New"/>
+          <w:color w:val="080808"/>
+          <w:sz w:val="20"/>
+          <w:szCs w:val="20"/>
+        </w:rPr>
+        <w:t>" OR “EEG” OR "electroencephalography" OR "electroencephalogram" OR “fMRI” OR "functional magnetic resonance imaging" OR "functional MRI" OR “MRI” OR "magnetic resonance imaging")</w:t>
       </w:r>
     </w:p>
     <w:p/>
@@ -237,7 +296,15 @@
         </w:r>
       </w:hyperlink>
       <w:r>
-        <w:t xml:space="preserve">): Searches were made in all editions of all databases available. This includes (at the date of the query search) Web of Science Core Collection, BIOSIS Citation Index, Current Contents Connect, Data Citation Index, Derwent Innovations Index, KCI-Korean Journal Database, MEDLINE ®, SciELO Citation Index and Zoological Record. </w:t>
+        <w:t xml:space="preserve">): Searches were made in all editions of all databases available. This includes (at the date of the query search) Web of Science Core Collection, BIOSIS Citation Index, Current Contents Connect, Data Citation Index, Derwent Innovations Index, KCI-Korean Journal Database, MEDLINE ®, </w:t>
+      </w:r>
+      <w:proofErr w:type="spellStart"/>
+      <w:r>
+        <w:t>SciELO</w:t>
+      </w:r>
+      <w:proofErr w:type="spellEnd"/>
+      <w:r>
+        <w:t xml:space="preserve"> Citation Index and Zoological Record. </w:t>
       </w:r>
       <w:r>
         <w:t>All words and phrases were searched exactly (i.e. placed in quotation marks)</w:t>
@@ -293,8 +360,13 @@
           <w:numId w:val="1"/>
         </w:numPr>
       </w:pPr>
-      <w:r>
-        <w:t>Procedings paper</w:t>
+      <w:proofErr w:type="spellStart"/>
+      <w:r>
+        <w:t>Procedings</w:t>
+      </w:r>
+      <w:proofErr w:type="spellEnd"/>
+      <w:r>
+        <w:t xml:space="preserve"> paper</w:t>
       </w:r>
     </w:p>
     <w:p>
@@ -366,7 +438,15 @@
         </w:numPr>
       </w:pPr>
       <w:r>
-        <w:t>Else (stated as NaN)</w:t>
+        <w:t xml:space="preserve">Else (stated as </w:t>
+      </w:r>
+      <w:proofErr w:type="spellStart"/>
+      <w:r>
+        <w:t>NaN</w:t>
+      </w:r>
+      <w:proofErr w:type="spellEnd"/>
+      <w:r>
+        <w:t>)</w:t>
       </w:r>
     </w:p>
     <w:p>
@@ -551,7 +631,27 @@
                                 <w:sz w:val="18"/>
                                 <w:szCs w:val="20"/>
                               </w:rPr>
-                              <w:t>Duplicate records removed  (n = 171)</w:t>
+                              <w:t xml:space="preserve">Duplicate records </w:t>
+                            </w:r>
+                            <w:proofErr w:type="gramStart"/>
+                            <w:r>
+                              <w:rPr>
+                                <w:rFonts w:ascii="Arial" w:hAnsi="Arial" w:cs="Arial"/>
+                                <w:color w:val="000000" w:themeColor="text1"/>
+                                <w:sz w:val="18"/>
+                                <w:szCs w:val="20"/>
+                              </w:rPr>
+                              <w:t>removed  (</w:t>
+                            </w:r>
+                            <w:proofErr w:type="gramEnd"/>
+                            <w:r>
+                              <w:rPr>
+                                <w:rFonts w:ascii="Arial" w:hAnsi="Arial" w:cs="Arial"/>
+                                <w:color w:val="000000" w:themeColor="text1"/>
+                                <w:sz w:val="18"/>
+                                <w:szCs w:val="20"/>
+                              </w:rPr>
+                              <w:t>n = 171)</w:t>
                             </w:r>
                           </w:p>
                           <w:p>
@@ -618,7 +718,7 @@
           </mc:Choice>
           <mc:Fallback>
             <w:pict>
-              <v:rect w14:anchorId="3355346C" id="Rectangle 2" o:spid="_x0000_s1026" style="position:absolute;margin-left:239.35pt;margin-top:6.05pt;width:148.6pt;height:97.85pt;z-index:251660288;visibility:visible;mso-wrap-style:square;mso-width-percent:0;mso-height-percent:0;mso-wrap-distance-left:9pt;mso-wrap-distance-top:0;mso-wrap-distance-right:9pt;mso-wrap-distance-bottom:0;mso-position-horizontal:absolute;mso-position-horizontal-relative:text;mso-position-vertical:absolute;mso-position-vertical-relative:text;mso-width-percent:0;mso-height-percent:0;mso-width-relative:margin;mso-height-relative:margin;v-text-anchor:middle" o:gfxdata="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" filled="f" strokecolor="black [3213]" strokeweight="1pt">
+              <v:rect w14:anchorId="3355346C" id="Rectangle 2" o:spid="_x0000_s1026" style="position:absolute;margin-left:239.35pt;margin-top:6.05pt;width:148.6pt;height:97.85pt;z-index:251660288;visibility:visible;mso-wrap-style:square;mso-width-percent:0;mso-height-percent:0;mso-wrap-distance-left:9pt;mso-wrap-distance-top:0;mso-wrap-distance-right:9pt;mso-wrap-distance-bottom:0;mso-position-horizontal:absolute;mso-position-horizontal-relative:text;mso-position-vertical:absolute;mso-position-vertical-relative:text;mso-width-percent:0;mso-height-percent:0;mso-width-relative:margin;mso-height-relative:margin;v-text-anchor:middle" o:gfxdata="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" filled="f" strokecolor="black [3213]" strokeweight="1pt">
                 <v:textbox>
                   <w:txbxContent>
                     <w:p>
@@ -688,7 +788,27 @@
                           <w:sz w:val="18"/>
                           <w:szCs w:val="20"/>
                         </w:rPr>
-                        <w:t>Duplicate records removed  (n = 171)</w:t>
+                        <w:t xml:space="preserve">Duplicate records </w:t>
+                      </w:r>
+                      <w:proofErr w:type="gramStart"/>
+                      <w:r>
+                        <w:rPr>
+                          <w:rFonts w:ascii="Arial" w:hAnsi="Arial" w:cs="Arial"/>
+                          <w:color w:val="000000" w:themeColor="text1"/>
+                          <w:sz w:val="18"/>
+                          <w:szCs w:val="20"/>
+                        </w:rPr>
+                        <w:t>removed  (</w:t>
+                      </w:r>
+                      <w:proofErr w:type="gramEnd"/>
+                      <w:r>
+                        <w:rPr>
+                          <w:rFonts w:ascii="Arial" w:hAnsi="Arial" w:cs="Arial"/>
+                          <w:color w:val="000000" w:themeColor="text1"/>
+                          <w:sz w:val="18"/>
+                          <w:szCs w:val="20"/>
+                        </w:rPr>
+                        <w:t>n = 171)</w:t>
                       </w:r>
                     </w:p>
                     <w:p>
@@ -890,7 +1010,7 @@
           </mc:Choice>
           <mc:Fallback>
             <w:pict>
-              <v:rect w14:anchorId="44BA6965" id="Rectangle 1" o:spid="_x0000_s1027" style="position:absolute;margin-left:44.05pt;margin-top:6.05pt;width:148.6pt;height:97.9pt;z-index:251659264;visibility:visible;mso-wrap-style:square;mso-width-percent:0;mso-height-percent:0;mso-wrap-distance-left:9pt;mso-wrap-distance-top:0;mso-wrap-distance-right:9pt;mso-wrap-distance-bottom:0;mso-position-horizontal:absolute;mso-position-horizontal-relative:text;mso-position-vertical:absolute;mso-position-vertical-relative:text;mso-width-percent:0;mso-height-percent:0;mso-width-relative:margin;mso-height-relative:margin;v-text-anchor:middle" o:gfxdata="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" filled="f" strokecolor="black [3213]" strokeweight="1pt">
+              <v:rect w14:anchorId="44BA6965" id="Rectangle 1" o:spid="_x0000_s1027" style="position:absolute;margin-left:44.05pt;margin-top:6.05pt;width:148.6pt;height:97.9pt;z-index:251659264;visibility:visible;mso-wrap-style:square;mso-width-percent:0;mso-height-percent:0;mso-wrap-distance-left:9pt;mso-wrap-distance-top:0;mso-wrap-distance-right:9pt;mso-wrap-distance-bottom:0;mso-position-horizontal:absolute;mso-position-horizontal-relative:text;mso-position-vertical:absolute;mso-position-vertical-relative:text;mso-width-percent:0;mso-height-percent:0;mso-width-relative:margin;mso-height-relative:margin;v-text-anchor:middle" o:gfxdata="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" filled="f" strokecolor="black [3213]" strokeweight="1pt">
                 <v:textbox>
                   <w:txbxContent>
                     <w:p>
@@ -1104,7 +1224,7 @@
                 </v:formulas>
                 <v:path gradientshapeok="t" limo="10800,10800" o:connecttype="custom" o:connectlocs="@8,0;0,@9;@8,@7;@6,@9" textboxrect="@3,@3,@4,@5"/>
               </v:shapetype>
-              <v:shape id="Flowchart: Alternate Process 31" o:spid="_x0000_s1028" type="#_x0000_t176" style="position:absolute;margin-left:-31.8pt;margin-top:17.5pt;width:100.55pt;height:20.7pt;rotation:-90;z-index:251672576;visibility:visible;mso-wrap-style:square;mso-width-percent:0;mso-height-percent:0;mso-wrap-distance-left:9pt;mso-wrap-distance-top:0;mso-wrap-distance-right:9pt;mso-wrap-distance-bottom:0;mso-position-horizontal:absolute;mso-position-horizontal-relative:text;mso-position-vertical:absolute;mso-position-vertical-relative:text;mso-width-percent:0;mso-height-percent:0;mso-width-relative:margin;mso-height-relative:margin;v-text-anchor:middle" o:gfxdata="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" fillcolor="#8eaadb [1944]" strokecolor="black [3213]" strokeweight="1pt">
+              <v:shape id="Flowchart: Alternate Process 31" o:spid="_x0000_s1028" type="#_x0000_t176" style="position:absolute;margin-left:-31.8pt;margin-top:17.5pt;width:100.55pt;height:20.7pt;rotation:-90;z-index:251672576;visibility:visible;mso-wrap-style:square;mso-width-percent:0;mso-height-percent:0;mso-wrap-distance-left:9pt;mso-wrap-distance-top:0;mso-wrap-distance-right:9pt;mso-wrap-distance-bottom:0;mso-position-horizontal:absolute;mso-position-horizontal-relative:text;mso-position-vertical:absolute;mso-position-vertical-relative:text;mso-width-percent:0;mso-height-percent:0;mso-width-relative:margin;mso-height-relative:margin;v-text-anchor:middle" o:gfxdata="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" fillcolor="#8eaadb [1944]" strokecolor="black [3213]" strokeweight="1pt">
                 <v:textbox>
                   <w:txbxContent>
                     <w:p>
@@ -1207,7 +1327,7 @@
               </wp:anchor>
             </w:drawing>
           </mc:Choice>
-          <mc:Fallback>
+          <mc:Fallback xmlns:w16sdtdh="http://schemas.microsoft.com/office/word/2020/wordml/sdtdatahash" xmlns:w16="http://schemas.microsoft.com/office/word/2018/wordml" xmlns:w16cid="http://schemas.microsoft.com/office/word/2016/wordml/cid" xmlns:w16cex="http://schemas.microsoft.com/office/word/2018/wordml/cex" xmlns:oel="http://schemas.microsoft.com/office/2019/extlst" xmlns:am3d="http://schemas.microsoft.com/office/drawing/2017/model3d" xmlns:aink="http://schemas.microsoft.com/office/drawing/2016/ink" xmlns:cx8="http://schemas.microsoft.com/office/drawing/2016/5/14/chartex" xmlns:cx7="http://schemas.microsoft.com/office/drawing/2016/5/13/chartex" xmlns:cx6="http://schemas.microsoft.com/office/drawing/2016/5/12/chartex" xmlns:cx5="http://schemas.microsoft.com/office/drawing/2016/5/11/chartex" xmlns:cx4="http://schemas.microsoft.com/office/drawing/2016/5/10/chartex" xmlns:cx3="http://schemas.microsoft.com/office/drawing/2016/5/9/chartex" xmlns:cx2="http://schemas.microsoft.com/office/drawing/2015/10/21/chartex" xmlns:cx1="http://schemas.microsoft.com/office/drawing/2015/9/8/chartex">
             <w:pict>
               <v:shapetype w14:anchorId="25521DBB" id="_x0000_t32" coordsize="21600,21600" o:spt="32" o:oned="t" path="m,l21600,21600e" filled="f">
                 <v:path arrowok="t" fillok="f" o:connecttype="none"/>
@@ -1295,7 +1415,7 @@
               </wp:anchor>
             </w:drawing>
           </mc:Choice>
-          <mc:Fallback>
+          <mc:Fallback xmlns:w16sdtdh="http://schemas.microsoft.com/office/word/2020/wordml/sdtdatahash" xmlns:w16="http://schemas.microsoft.com/office/word/2018/wordml" xmlns:w16cid="http://schemas.microsoft.com/office/word/2016/wordml/cid" xmlns:w16cex="http://schemas.microsoft.com/office/word/2018/wordml/cex" xmlns:oel="http://schemas.microsoft.com/office/2019/extlst" xmlns:am3d="http://schemas.microsoft.com/office/drawing/2017/model3d" xmlns:aink="http://schemas.microsoft.com/office/drawing/2016/ink" xmlns:cx8="http://schemas.microsoft.com/office/drawing/2016/5/14/chartex" xmlns:cx7="http://schemas.microsoft.com/office/drawing/2016/5/13/chartex" xmlns:cx6="http://schemas.microsoft.com/office/drawing/2016/5/12/chartex" xmlns:cx5="http://schemas.microsoft.com/office/drawing/2016/5/11/chartex" xmlns:cx4="http://schemas.microsoft.com/office/drawing/2016/5/10/chartex" xmlns:cx3="http://schemas.microsoft.com/office/drawing/2016/5/9/chartex" xmlns:cx2="http://schemas.microsoft.com/office/drawing/2015/10/21/chartex" xmlns:cx1="http://schemas.microsoft.com/office/drawing/2015/9/8/chartex">
             <w:pict>
               <v:shape w14:anchorId="01324190" id="Straight Arrow Connector 27" o:spid="_x0000_s1026" type="#_x0000_t32" style="position:absolute;margin-left:110.25pt;margin-top:10.15pt;width:0;height:22.15pt;z-index:251675648;visibility:visible;mso-wrap-style:square;mso-wrap-distance-left:9pt;mso-wrap-distance-top:0;mso-wrap-distance-right:9pt;mso-wrap-distance-bottom:0;mso-position-horizontal:absolute;mso-position-horizontal-relative:text;mso-position-vertical:absolute;mso-position-vertical-relative:text" o:gfxdata="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" strokecolor="black [3213]" strokeweight=".5pt">
                 <v:stroke endarrow="block" joinstyle="miter"/>
@@ -1374,7 +1494,7 @@
               </wp:anchor>
             </w:drawing>
           </mc:Choice>
-          <mc:Fallback>
+          <mc:Fallback xmlns:w16sdtdh="http://schemas.microsoft.com/office/word/2020/wordml/sdtdatahash" xmlns:w16="http://schemas.microsoft.com/office/word/2018/wordml" xmlns:w16cid="http://schemas.microsoft.com/office/word/2016/wordml/cid" xmlns:w16cex="http://schemas.microsoft.com/office/word/2018/wordml/cex" xmlns:oel="http://schemas.microsoft.com/office/2019/extlst" xmlns:am3d="http://schemas.microsoft.com/office/drawing/2017/model3d" xmlns:aink="http://schemas.microsoft.com/office/drawing/2016/ink" xmlns:cx8="http://schemas.microsoft.com/office/drawing/2016/5/14/chartex" xmlns:cx7="http://schemas.microsoft.com/office/drawing/2016/5/13/chartex" xmlns:cx6="http://schemas.microsoft.com/office/drawing/2016/5/12/chartex" xmlns:cx5="http://schemas.microsoft.com/office/drawing/2016/5/11/chartex" xmlns:cx4="http://schemas.microsoft.com/office/drawing/2016/5/10/chartex" xmlns:cx3="http://schemas.microsoft.com/office/drawing/2016/5/9/chartex" xmlns:cx2="http://schemas.microsoft.com/office/drawing/2015/10/21/chartex" xmlns:cx1="http://schemas.microsoft.com/office/drawing/2015/9/8/chartex">
             <w:pict>
               <v:shape w14:anchorId="3B10A021" id="Straight Arrow Connector 15" o:spid="_x0000_s1026" type="#_x0000_t32" style="position:absolute;margin-left:193.2pt;margin-top:25.85pt;width:44.35pt;height:0;z-index:251669504;visibility:visible;mso-wrap-style:square;mso-wrap-distance-left:9pt;mso-wrap-distance-top:0;mso-wrap-distance-right:9pt;mso-wrap-distance-bottom:0;mso-position-horizontal:absolute;mso-position-horizontal-relative:text;mso-position-vertical:absolute;mso-position-vertical-relative:text" o:gfxdata="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" strokecolor="black [3213]" strokeweight=".5pt">
                 <v:stroke endarrow="block" joinstyle="miter"/>
@@ -1511,7 +1631,7 @@
           </mc:Choice>
           <mc:Fallback>
             <w:pict>
-              <v:rect w14:anchorId="4B8FC4D2" id="Rectangle 3" o:spid="_x0000_s1029" style="position:absolute;margin-left:44.05pt;margin-top:5.9pt;width:148.6pt;height:41.45pt;z-index:251661312;visibility:visible;mso-wrap-style:square;mso-width-percent:0;mso-height-percent:0;mso-wrap-distance-left:9pt;mso-wrap-distance-top:0;mso-wrap-distance-right:9pt;mso-wrap-distance-bottom:0;mso-position-horizontal:absolute;mso-position-horizontal-relative:text;mso-position-vertical:absolute;mso-position-vertical-relative:text;mso-width-percent:0;mso-height-percent:0;mso-width-relative:margin;mso-height-relative:margin;v-text-anchor:middle" o:gfxdata="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" filled="f" strokecolor="black [3213]" strokeweight="1pt">
+              <v:rect w14:anchorId="4B8FC4D2" id="Rectangle 3" o:spid="_x0000_s1029" style="position:absolute;margin-left:44.05pt;margin-top:5.9pt;width:148.6pt;height:41.45pt;z-index:251661312;visibility:visible;mso-wrap-style:square;mso-width-percent:0;mso-height-percent:0;mso-wrap-distance-left:9pt;mso-wrap-distance-top:0;mso-wrap-distance-right:9pt;mso-wrap-distance-bottom:0;mso-position-horizontal:absolute;mso-position-horizontal-relative:text;mso-position-vertical:absolute;mso-position-vertical-relative:text;mso-width-percent:0;mso-height-percent:0;mso-width-relative:margin;mso-height-relative:margin;v-text-anchor:middle" o:gfxdata="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" filled="f" strokecolor="black [3213]" strokeweight="1pt">
                 <v:textbox>
                   <w:txbxContent>
                     <w:p>
@@ -1673,8 +1793,19 @@
                                 <w:sz w:val="18"/>
                                 <w:szCs w:val="20"/>
                               </w:rPr>
-                              <w:t>(n = )</w:t>
-                            </w:r>
+                              <w:t xml:space="preserve">(n </w:t>
+                            </w:r>
+                            <w:proofErr w:type="gramStart"/>
+                            <w:r>
+                              <w:rPr>
+                                <w:rFonts w:ascii="Arial" w:hAnsi="Arial" w:cs="Arial"/>
+                                <w:color w:val="000000" w:themeColor="text1"/>
+                                <w:sz w:val="18"/>
+                                <w:szCs w:val="20"/>
+                              </w:rPr>
+                              <w:t>= )</w:t>
+                            </w:r>
+                            <w:proofErr w:type="gramEnd"/>
                           </w:p>
                         </w:txbxContent>
                       </wps:txbx>
@@ -1698,7 +1829,7 @@
           </mc:Choice>
           <mc:Fallback>
             <w:pict>
-              <v:rect w14:anchorId="41039C23" id="Rectangle 4" o:spid="_x0000_s1030" style="position:absolute;margin-left:240pt;margin-top:5.9pt;width:148.6pt;height:41.45pt;z-index:251662336;visibility:visible;mso-wrap-style:square;mso-width-percent:0;mso-height-percent:0;mso-wrap-distance-left:9pt;mso-wrap-distance-top:0;mso-wrap-distance-right:9pt;mso-wrap-distance-bottom:0;mso-position-horizontal:absolute;mso-position-horizontal-relative:text;mso-position-vertical:absolute;mso-position-vertical-relative:text;mso-width-percent:0;mso-height-percent:0;mso-width-relative:margin;mso-height-relative:margin;v-text-anchor:middle" o:gfxdata="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" filled="f" strokecolor="black [3213]" strokeweight="1pt">
+              <v:rect w14:anchorId="41039C23" id="Rectangle 4" o:spid="_x0000_s1030" style="position:absolute;margin-left:240pt;margin-top:5.9pt;width:148.6pt;height:41.45pt;z-index:251662336;visibility:visible;mso-wrap-style:square;mso-width-percent:0;mso-height-percent:0;mso-wrap-distance-left:9pt;mso-wrap-distance-top:0;mso-wrap-distance-right:9pt;mso-wrap-distance-bottom:0;mso-position-horizontal:absolute;mso-position-horizontal-relative:text;mso-position-vertical:absolute;mso-position-vertical-relative:text;mso-width-percent:0;mso-height-percent:0;mso-width-relative:margin;mso-height-relative:margin;v-text-anchor:middle" o:gfxdata="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" filled="f" strokecolor="black [3213]" strokeweight="1pt">
                 <v:textbox>
                   <w:txbxContent>
                     <w:p>
@@ -1747,8 +1878,19 @@
                           <w:sz w:val="18"/>
                           <w:szCs w:val="20"/>
                         </w:rPr>
-                        <w:t>(n = )</w:t>
-                      </w:r>
+                        <w:t xml:space="preserve">(n </w:t>
+                      </w:r>
+                      <w:proofErr w:type="gramStart"/>
+                      <w:r>
+                        <w:rPr>
+                          <w:rFonts w:ascii="Arial" w:hAnsi="Arial" w:cs="Arial"/>
+                          <w:color w:val="000000" w:themeColor="text1"/>
+                          <w:sz w:val="18"/>
+                          <w:szCs w:val="20"/>
+                        </w:rPr>
+                        <w:t>= )</w:t>
+                      </w:r>
+                      <w:proofErr w:type="gramEnd"/>
                     </w:p>
                   </w:txbxContent>
                 </v:textbox>
@@ -1832,7 +1974,7 @@
               </wp:anchor>
             </w:drawing>
           </mc:Choice>
-          <mc:Fallback>
+          <mc:Fallback xmlns:w16sdtdh="http://schemas.microsoft.com/office/word/2020/wordml/sdtdatahash" xmlns:w16="http://schemas.microsoft.com/office/word/2018/wordml" xmlns:w16cid="http://schemas.microsoft.com/office/word/2016/wordml/cid" xmlns:w16cex="http://schemas.microsoft.com/office/word/2018/wordml/cex" xmlns:oel="http://schemas.microsoft.com/office/2019/extlst" xmlns:am3d="http://schemas.microsoft.com/office/drawing/2017/model3d" xmlns:aink="http://schemas.microsoft.com/office/drawing/2016/ink" xmlns:cx8="http://schemas.microsoft.com/office/drawing/2016/5/14/chartex" xmlns:cx7="http://schemas.microsoft.com/office/drawing/2016/5/13/chartex" xmlns:cx6="http://schemas.microsoft.com/office/drawing/2016/5/12/chartex" xmlns:cx5="http://schemas.microsoft.com/office/drawing/2016/5/11/chartex" xmlns:cx4="http://schemas.microsoft.com/office/drawing/2016/5/10/chartex" xmlns:cx3="http://schemas.microsoft.com/office/drawing/2016/5/9/chartex" xmlns:cx2="http://schemas.microsoft.com/office/drawing/2015/10/21/chartex" xmlns:cx1="http://schemas.microsoft.com/office/drawing/2015/9/8/chartex">
             <w:pict>
               <v:shape w14:anchorId="6369D38E" id="Straight Arrow Connector 35" o:spid="_x0000_s1026" type="#_x0000_t32" style="position:absolute;margin-left:110.25pt;margin-top:7.85pt;width:0;height:22.15pt;z-index:251676672;visibility:visible;mso-wrap-style:square;mso-wrap-distance-left:9pt;mso-wrap-distance-top:0;mso-wrap-distance-right:9pt;mso-wrap-distance-bottom:0;mso-position-horizontal:absolute;mso-position-horizontal-relative:text;mso-position-vertical:absolute;mso-position-vertical-relative:text" o:gfxdata="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" strokecolor="black [3213]" strokeweight=".5pt">
                 <v:stroke endarrow="block" joinstyle="miter"/>
@@ -1990,8 +2132,19 @@
                                 <w:sz w:val="18"/>
                                 <w:szCs w:val="20"/>
                               </w:rPr>
-                              <w:t>(n = )</w:t>
-                            </w:r>
+                              <w:t xml:space="preserve">(n </w:t>
+                            </w:r>
+                            <w:proofErr w:type="gramStart"/>
+                            <w:r>
+                              <w:rPr>
+                                <w:rFonts w:ascii="Arial" w:hAnsi="Arial" w:cs="Arial"/>
+                                <w:color w:val="000000" w:themeColor="text1"/>
+                                <w:sz w:val="18"/>
+                                <w:szCs w:val="20"/>
+                              </w:rPr>
+                              <w:t>= )</w:t>
+                            </w:r>
+                            <w:proofErr w:type="gramEnd"/>
                           </w:p>
                         </w:txbxContent>
                       </wps:txbx>
@@ -2015,7 +2168,7 @@
           </mc:Choice>
           <mc:Fallback>
             <w:pict>
-              <v:rect w14:anchorId="61113222" id="Rectangle 5" o:spid="_x0000_s1031" style="position:absolute;margin-left:44.15pt;margin-top:3.75pt;width:148.6pt;height:41.45pt;z-index:251663360;visibility:visible;mso-wrap-style:square;mso-width-percent:0;mso-height-percent:0;mso-wrap-distance-left:9pt;mso-wrap-distance-top:0;mso-wrap-distance-right:9pt;mso-wrap-distance-bottom:0;mso-position-horizontal:absolute;mso-position-horizontal-relative:text;mso-position-vertical:absolute;mso-position-vertical-relative:text;mso-width-percent:0;mso-height-percent:0;mso-width-relative:margin;mso-height-relative:margin;v-text-anchor:middle" o:gfxdata="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" filled="f" strokecolor="black [3213]" strokeweight="1pt">
+              <v:rect w14:anchorId="61113222" id="Rectangle 5" o:spid="_x0000_s1031" style="position:absolute;margin-left:44.15pt;margin-top:3.75pt;width:148.6pt;height:41.45pt;z-index:251663360;visibility:visible;mso-wrap-style:square;mso-width-percent:0;mso-height-percent:0;mso-wrap-distance-left:9pt;mso-wrap-distance-top:0;mso-wrap-distance-right:9pt;mso-wrap-distance-bottom:0;mso-position-horizontal:absolute;mso-position-horizontal-relative:text;mso-position-vertical:absolute;mso-position-vertical-relative:text;mso-width-percent:0;mso-height-percent:0;mso-width-relative:margin;mso-height-relative:margin;v-text-anchor:middle" o:gfxdata="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" filled="f" strokecolor="black [3213]" strokeweight="1pt">
                 <v:textbox>
                   <w:txbxContent>
                     <w:p>
@@ -2100,8 +2253,19 @@
                           <w:sz w:val="18"/>
                           <w:szCs w:val="20"/>
                         </w:rPr>
-                        <w:t>(n = )</w:t>
-                      </w:r>
+                        <w:t xml:space="preserve">(n </w:t>
+                      </w:r>
+                      <w:proofErr w:type="gramStart"/>
+                      <w:r>
+                        <w:rPr>
+                          <w:rFonts w:ascii="Arial" w:hAnsi="Arial" w:cs="Arial"/>
+                          <w:color w:val="000000" w:themeColor="text1"/>
+                          <w:sz w:val="18"/>
+                          <w:szCs w:val="20"/>
+                        </w:rPr>
+                        <w:t>= )</w:t>
+                      </w:r>
+                      <w:proofErr w:type="gramEnd"/>
                     </w:p>
                   </w:txbxContent>
                 </v:textbox>
@@ -2170,7 +2334,7 @@
               </wp:anchor>
             </w:drawing>
           </mc:Choice>
-          <mc:Fallback>
+          <mc:Fallback xmlns:w16sdtdh="http://schemas.microsoft.com/office/word/2020/wordml/sdtdatahash" xmlns:w16="http://schemas.microsoft.com/office/word/2018/wordml" xmlns:w16cid="http://schemas.microsoft.com/office/word/2016/wordml/cid" xmlns:w16cex="http://schemas.microsoft.com/office/word/2018/wordml/cex" xmlns:oel="http://schemas.microsoft.com/office/2019/extlst" xmlns:am3d="http://schemas.microsoft.com/office/drawing/2017/model3d" xmlns:aink="http://schemas.microsoft.com/office/drawing/2016/ink" xmlns:cx8="http://schemas.microsoft.com/office/drawing/2016/5/14/chartex" xmlns:cx7="http://schemas.microsoft.com/office/drawing/2016/5/13/chartex" xmlns:cx6="http://schemas.microsoft.com/office/drawing/2016/5/12/chartex" xmlns:cx5="http://schemas.microsoft.com/office/drawing/2016/5/11/chartex" xmlns:cx4="http://schemas.microsoft.com/office/drawing/2016/5/10/chartex" xmlns:cx3="http://schemas.microsoft.com/office/drawing/2016/5/9/chartex" xmlns:cx2="http://schemas.microsoft.com/office/drawing/2015/10/21/chartex" xmlns:cx1="http://schemas.microsoft.com/office/drawing/2015/9/8/chartex">
             <w:pict>
               <v:shape w14:anchorId="3D585CA5" id="Straight Arrow Connector 16" o:spid="_x0000_s1026" type="#_x0000_t32" style="position:absolute;margin-left:193.95pt;margin-top:25.25pt;width:44.35pt;height:0;z-index:251670528;visibility:visible;mso-wrap-style:square;mso-wrap-distance-left:9pt;mso-wrap-distance-top:0;mso-wrap-distance-right:9pt;mso-wrap-distance-bottom:0;mso-position-horizontal:absolute;mso-position-horizontal-relative:text;mso-position-vertical:absolute;mso-position-vertical-relative:text" o:gfxdata="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" strokecolor="black [3213]" strokeweight=".5pt">
                 <v:stroke endarrow="block" joinstyle="miter"/>
@@ -2318,8 +2482,19 @@
                                 <w:sz w:val="18"/>
                                 <w:szCs w:val="20"/>
                               </w:rPr>
-                              <w:t>(n = )</w:t>
-                            </w:r>
+                              <w:t xml:space="preserve">(n </w:t>
+                            </w:r>
+                            <w:proofErr w:type="gramStart"/>
+                            <w:r>
+                              <w:rPr>
+                                <w:rFonts w:ascii="Arial" w:hAnsi="Arial" w:cs="Arial"/>
+                                <w:color w:val="000000" w:themeColor="text1"/>
+                                <w:sz w:val="18"/>
+                                <w:szCs w:val="20"/>
+                              </w:rPr>
+                              <w:t>= )</w:t>
+                            </w:r>
+                            <w:proofErr w:type="gramEnd"/>
                           </w:p>
                         </w:txbxContent>
                       </wps:txbx>
@@ -2343,7 +2518,7 @@
           </mc:Choice>
           <mc:Fallback>
             <w:pict>
-              <v:rect w14:anchorId="392B9827" id="Rectangle 6" o:spid="_x0000_s1032" style="position:absolute;margin-left:240.1pt;margin-top:5.25pt;width:148.6pt;height:41.45pt;z-index:251664384;visibility:visible;mso-wrap-style:square;mso-width-percent:0;mso-height-percent:0;mso-wrap-distance-left:9pt;mso-wrap-distance-top:0;mso-wrap-distance-right:9pt;mso-wrap-distance-bottom:0;mso-position-horizontal:absolute;mso-position-horizontal-relative:text;mso-position-vertical:absolute;mso-position-vertical-relative:text;mso-width-percent:0;mso-height-percent:0;mso-width-relative:margin;mso-height-relative:margin;v-text-anchor:middle" o:gfxdata="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" filled="f" strokecolor="black [3213]" strokeweight="1pt">
+              <v:rect w14:anchorId="392B9827" id="Rectangle 6" o:spid="_x0000_s1032" style="position:absolute;margin-left:240.1pt;margin-top:5.25pt;width:148.6pt;height:41.45pt;z-index:251664384;visibility:visible;mso-wrap-style:square;mso-width-percent:0;mso-height-percent:0;mso-wrap-distance-left:9pt;mso-wrap-distance-top:0;mso-wrap-distance-right:9pt;mso-wrap-distance-bottom:0;mso-position-horizontal:absolute;mso-position-horizontal-relative:text;mso-position-vertical:absolute;mso-position-vertical-relative:text;mso-width-percent:0;mso-height-percent:0;mso-width-relative:margin;mso-height-relative:margin;v-text-anchor:middle" o:gfxdata="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" filled="f" strokecolor="black [3213]" strokeweight="1pt">
                 <v:textbox>
                   <w:txbxContent>
                     <w:p>
@@ -2428,8 +2603,19 @@
                           <w:sz w:val="18"/>
                           <w:szCs w:val="20"/>
                         </w:rPr>
-                        <w:t>(n = )</w:t>
-                      </w:r>
+                        <w:t xml:space="preserve">(n </w:t>
+                      </w:r>
+                      <w:proofErr w:type="gramStart"/>
+                      <w:r>
+                        <w:rPr>
+                          <w:rFonts w:ascii="Arial" w:hAnsi="Arial" w:cs="Arial"/>
+                          <w:color w:val="000000" w:themeColor="text1"/>
+                          <w:sz w:val="18"/>
+                          <w:szCs w:val="20"/>
+                        </w:rPr>
+                        <w:t>= )</w:t>
+                      </w:r>
+                      <w:proofErr w:type="gramEnd"/>
                     </w:p>
                   </w:txbxContent>
                 </v:textbox>
@@ -2567,7 +2753,7 @@
           </mc:Choice>
           <mc:Fallback>
             <w:pict>
-              <v:shape w14:anchorId="307FAE5E" id="Flowchart: Alternate Process 32" o:spid="_x0000_s1033" type="#_x0000_t176" style="position:absolute;margin-left:-91.4pt;margin-top:11.05pt;width:219.5pt;height:20.7pt;rotation:-90;z-index:251673600;visibility:visible;mso-wrap-style:square;mso-width-percent:0;mso-height-percent:0;mso-wrap-distance-left:9pt;mso-wrap-distance-top:0;mso-wrap-distance-right:9pt;mso-wrap-distance-bottom:0;mso-position-horizontal:absolute;mso-position-horizontal-relative:text;mso-position-vertical:absolute;mso-position-vertical-relative:text;mso-width-percent:0;mso-height-percent:0;mso-width-relative:margin;mso-height-relative:margin;v-text-anchor:middle" o:gfxdata="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" fillcolor="#8eaadb [1944]" strokecolor="black [3213]" strokeweight="1pt">
+              <v:shape w14:anchorId="307FAE5E" id="Flowchart: Alternate Process 32" o:spid="_x0000_s1033" type="#_x0000_t176" style="position:absolute;margin-left:-91.4pt;margin-top:11.05pt;width:219.5pt;height:20.7pt;rotation:-90;z-index:251673600;visibility:visible;mso-wrap-style:square;mso-width-percent:0;mso-height-percent:0;mso-wrap-distance-left:9pt;mso-wrap-distance-top:0;mso-wrap-distance-right:9pt;mso-wrap-distance-bottom:0;mso-position-horizontal:absolute;mso-position-horizontal-relative:text;mso-position-vertical:absolute;mso-position-vertical-relative:text;mso-width-percent:0;mso-height-percent:0;mso-width-relative:margin;mso-height-relative:margin;v-text-anchor:middle" o:gfxdata="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" fillcolor="#8eaadb [1944]" strokecolor="black [3213]" strokeweight="1pt">
                 <v:textbox>
                   <w:txbxContent>
                     <w:p>
@@ -2677,7 +2863,7 @@
               </wp:anchor>
             </w:drawing>
           </mc:Choice>
-          <mc:Fallback>
+          <mc:Fallback xmlns:w16sdtdh="http://schemas.microsoft.com/office/word/2020/wordml/sdtdatahash" xmlns:w16="http://schemas.microsoft.com/office/word/2018/wordml" xmlns:w16cid="http://schemas.microsoft.com/office/word/2016/wordml/cid" xmlns:w16cex="http://schemas.microsoft.com/office/word/2018/wordml/cex" xmlns:oel="http://schemas.microsoft.com/office/2019/extlst" xmlns:am3d="http://schemas.microsoft.com/office/drawing/2017/model3d" xmlns:aink="http://schemas.microsoft.com/office/drawing/2016/ink" xmlns:cx8="http://schemas.microsoft.com/office/drawing/2016/5/14/chartex" xmlns:cx7="http://schemas.microsoft.com/office/drawing/2016/5/13/chartex" xmlns:cx6="http://schemas.microsoft.com/office/drawing/2016/5/12/chartex" xmlns:cx5="http://schemas.microsoft.com/office/drawing/2016/5/11/chartex" xmlns:cx4="http://schemas.microsoft.com/office/drawing/2016/5/10/chartex" xmlns:cx3="http://schemas.microsoft.com/office/drawing/2016/5/9/chartex" xmlns:cx2="http://schemas.microsoft.com/office/drawing/2015/10/21/chartex" xmlns:cx1="http://schemas.microsoft.com/office/drawing/2015/9/8/chartex">
             <w:pict>
               <v:shape w14:anchorId="470A93AA" id="Straight Arrow Connector 36" o:spid="_x0000_s1026" type="#_x0000_t32" style="position:absolute;margin-left:111pt;margin-top:4.45pt;width:0;height:22.15pt;z-index:251677696;visibility:visible;mso-wrap-style:square;mso-wrap-distance-left:9pt;mso-wrap-distance-top:0;mso-wrap-distance-right:9pt;mso-wrap-distance-bottom:0;mso-position-horizontal:absolute;mso-position-horizontal-relative:text;mso-position-vertical:absolute;mso-position-vertical-relative:text" o:gfxdata="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" strokecolor="black [3213]" strokeweight=".5pt">
                 <v:stroke endarrow="block" joinstyle="miter"/>
@@ -2756,7 +2942,7 @@
               </wp:anchor>
             </w:drawing>
           </mc:Choice>
-          <mc:Fallback>
+          <mc:Fallback xmlns:w16sdtdh="http://schemas.microsoft.com/office/word/2020/wordml/sdtdatahash" xmlns:w16="http://schemas.microsoft.com/office/word/2018/wordml" xmlns:w16cid="http://schemas.microsoft.com/office/word/2016/wordml/cid" xmlns:w16cex="http://schemas.microsoft.com/office/word/2018/wordml/cex" xmlns:oel="http://schemas.microsoft.com/office/2019/extlst" xmlns:am3d="http://schemas.microsoft.com/office/drawing/2017/model3d" xmlns:aink="http://schemas.microsoft.com/office/drawing/2016/ink" xmlns:cx8="http://schemas.microsoft.com/office/drawing/2016/5/14/chartex" xmlns:cx7="http://schemas.microsoft.com/office/drawing/2016/5/13/chartex" xmlns:cx6="http://schemas.microsoft.com/office/drawing/2016/5/12/chartex" xmlns:cx5="http://schemas.microsoft.com/office/drawing/2016/5/11/chartex" xmlns:cx4="http://schemas.microsoft.com/office/drawing/2016/5/10/chartex" xmlns:cx3="http://schemas.microsoft.com/office/drawing/2016/5/9/chartex" xmlns:cx2="http://schemas.microsoft.com/office/drawing/2015/10/21/chartex" xmlns:cx1="http://schemas.microsoft.com/office/drawing/2015/9/8/chartex">
             <w:pict>
               <v:shape w14:anchorId="7D83E7E2" id="Straight Arrow Connector 17" o:spid="_x0000_s1026" type="#_x0000_t32" style="position:absolute;margin-left:195pt;margin-top:23.2pt;width:44.35pt;height:0;z-index:251671552;visibility:visible;mso-wrap-style:square;mso-wrap-distance-left:9pt;mso-wrap-distance-top:0;mso-wrap-distance-right:9pt;mso-wrap-distance-bottom:0;mso-position-horizontal:absolute;mso-position-horizontal-relative:text;mso-position-vertical:absolute;mso-position-vertical-relative:text" o:gfxdata="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" strokecolor="black [3213]" strokeweight=".5pt">
                 <v:stroke endarrow="block" joinstyle="miter"/>
@@ -2904,8 +3090,19 @@
                                 <w:sz w:val="18"/>
                                 <w:szCs w:val="20"/>
                               </w:rPr>
-                              <w:t>(n = )</w:t>
-                            </w:r>
+                              <w:t xml:space="preserve">(n </w:t>
+                            </w:r>
+                            <w:proofErr w:type="gramStart"/>
+                            <w:r>
+                              <w:rPr>
+                                <w:rFonts w:ascii="Arial" w:hAnsi="Arial" w:cs="Arial"/>
+                                <w:color w:val="000000" w:themeColor="text1"/>
+                                <w:sz w:val="18"/>
+                                <w:szCs w:val="20"/>
+                              </w:rPr>
+                              <w:t>= )</w:t>
+                            </w:r>
+                            <w:proofErr w:type="gramEnd"/>
                           </w:p>
                         </w:txbxContent>
                       </wps:txbx>
@@ -2929,7 +3126,7 @@
           </mc:Choice>
           <mc:Fallback>
             <w:pict>
-              <v:rect w14:anchorId="147509E1" id="Rectangle 8" o:spid="_x0000_s1034" style="position:absolute;margin-left:44.25pt;margin-top:1.05pt;width:148.6pt;height:41.45pt;z-index:251665408;visibility:visible;mso-wrap-style:square;mso-width-percent:0;mso-height-percent:0;mso-wrap-distance-left:9pt;mso-wrap-distance-top:0;mso-wrap-distance-right:9pt;mso-wrap-distance-bottom:0;mso-position-horizontal:absolute;mso-position-horizontal-relative:text;mso-position-vertical:absolute;mso-position-vertical-relative:text;mso-width-percent:0;mso-height-percent:0;mso-width-relative:margin;mso-height-relative:margin;v-text-anchor:middle" o:gfxdata="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" filled="f" strokecolor="black [3213]" strokeweight="1pt">
+              <v:rect w14:anchorId="147509E1" id="Rectangle 8" o:spid="_x0000_s1034" style="position:absolute;margin-left:44.25pt;margin-top:1.05pt;width:148.6pt;height:41.45pt;z-index:251665408;visibility:visible;mso-wrap-style:square;mso-width-percent:0;mso-height-percent:0;mso-wrap-distance-left:9pt;mso-wrap-distance-top:0;mso-wrap-distance-right:9pt;mso-wrap-distance-bottom:0;mso-position-horizontal:absolute;mso-position-horizontal-relative:text;mso-position-vertical:absolute;mso-position-vertical-relative:text;mso-width-percent:0;mso-height-percent:0;mso-width-relative:margin;mso-height-relative:margin;v-text-anchor:middle" o:gfxdata="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" filled="f" strokecolor="black [3213]" strokeweight="1pt">
                 <v:textbox>
                   <w:txbxContent>
                     <w:p>
@@ -3014,8 +3211,19 @@
                           <w:sz w:val="18"/>
                           <w:szCs w:val="20"/>
                         </w:rPr>
-                        <w:t>(n = )</w:t>
-                      </w:r>
+                        <w:t xml:space="preserve">(n </w:t>
+                      </w:r>
+                      <w:proofErr w:type="gramStart"/>
+                      <w:r>
+                        <w:rPr>
+                          <w:rFonts w:ascii="Arial" w:hAnsi="Arial" w:cs="Arial"/>
+                          <w:color w:val="000000" w:themeColor="text1"/>
+                          <w:sz w:val="18"/>
+                          <w:szCs w:val="20"/>
+                        </w:rPr>
+                        <w:t>= )</w:t>
+                      </w:r>
+                      <w:proofErr w:type="gramEnd"/>
                     </w:p>
                   </w:txbxContent>
                 </v:textbox>
@@ -3164,8 +3372,19 @@
                                 <w:sz w:val="18"/>
                                 <w:szCs w:val="20"/>
                               </w:rPr>
-                              <w:t>Reason 1 (n = )</w:t>
-                            </w:r>
+                              <w:t xml:space="preserve">Reason 1 (n </w:t>
+                            </w:r>
+                            <w:proofErr w:type="gramStart"/>
+                            <w:r>
+                              <w:rPr>
+                                <w:rFonts w:ascii="Arial" w:hAnsi="Arial" w:cs="Arial"/>
+                                <w:color w:val="000000" w:themeColor="text1"/>
+                                <w:sz w:val="18"/>
+                                <w:szCs w:val="20"/>
+                              </w:rPr>
+                              <w:t>= )</w:t>
+                            </w:r>
+                            <w:proofErr w:type="gramEnd"/>
                           </w:p>
                           <w:p>
                             <w:pPr>
@@ -3185,8 +3404,19 @@
                                 <w:sz w:val="18"/>
                                 <w:szCs w:val="20"/>
                               </w:rPr>
-                              <w:t>Reason 2 (n = )</w:t>
-                            </w:r>
+                              <w:t xml:space="preserve">Reason 2 (n </w:t>
+                            </w:r>
+                            <w:proofErr w:type="gramStart"/>
+                            <w:r>
+                              <w:rPr>
+                                <w:rFonts w:ascii="Arial" w:hAnsi="Arial" w:cs="Arial"/>
+                                <w:color w:val="000000" w:themeColor="text1"/>
+                                <w:sz w:val="18"/>
+                                <w:szCs w:val="20"/>
+                              </w:rPr>
+                              <w:t>= )</w:t>
+                            </w:r>
+                            <w:proofErr w:type="gramEnd"/>
                           </w:p>
                           <w:p>
                             <w:pPr>
@@ -3206,8 +3436,19 @@
                                 <w:sz w:val="18"/>
                                 <w:szCs w:val="20"/>
                               </w:rPr>
-                              <w:t>Reason 3 (n = )</w:t>
-                            </w:r>
+                              <w:t xml:space="preserve">Reason 3 (n </w:t>
+                            </w:r>
+                            <w:proofErr w:type="gramStart"/>
+                            <w:r>
+                              <w:rPr>
+                                <w:rFonts w:ascii="Arial" w:hAnsi="Arial" w:cs="Arial"/>
+                                <w:color w:val="000000" w:themeColor="text1"/>
+                                <w:sz w:val="18"/>
+                                <w:szCs w:val="20"/>
+                              </w:rPr>
+                              <w:t>= )</w:t>
+                            </w:r>
+                            <w:proofErr w:type="gramEnd"/>
                           </w:p>
                           <w:p>
                             <w:pPr>
@@ -3252,7 +3493,7 @@
           </mc:Choice>
           <mc:Fallback>
             <w:pict>
-              <v:rect w14:anchorId="0CF58450" id="Rectangle 9" o:spid="_x0000_s1035" style="position:absolute;margin-left:240.75pt;margin-top:.85pt;width:148.6pt;height:89.25pt;z-index:251666432;visibility:visible;mso-wrap-style:square;mso-width-percent:0;mso-height-percent:0;mso-wrap-distance-left:9pt;mso-wrap-distance-top:0;mso-wrap-distance-right:9pt;mso-wrap-distance-bottom:0;mso-position-horizontal:absolute;mso-position-horizontal-relative:text;mso-position-vertical:absolute;mso-position-vertical-relative:text;mso-width-percent:0;mso-height-percent:0;mso-width-relative:margin;mso-height-relative:margin;v-text-anchor:middle" o:gfxdata="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" filled="f" strokecolor="black [3213]" strokeweight="1pt">
+              <v:rect w14:anchorId="0CF58450" id="Rectangle 9" o:spid="_x0000_s1035" style="position:absolute;margin-left:240.75pt;margin-top:.85pt;width:148.6pt;height:89.25pt;z-index:251666432;visibility:visible;mso-wrap-style:square;mso-width-percent:0;mso-height-percent:0;mso-wrap-distance-left:9pt;mso-wrap-distance-top:0;mso-wrap-distance-right:9pt;mso-wrap-distance-bottom:0;mso-position-horizontal:absolute;mso-position-horizontal-relative:text;mso-position-vertical:absolute;mso-position-vertical-relative:text;mso-width-percent:0;mso-height-percent:0;mso-width-relative:margin;mso-height-relative:margin;v-text-anchor:middle" o:gfxdata="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" filled="f" strokecolor="black [3213]" strokeweight="1pt">
                 <v:textbox>
                   <w:txbxContent>
                     <w:p>
@@ -3338,8 +3579,19 @@
                           <w:sz w:val="18"/>
                           <w:szCs w:val="20"/>
                         </w:rPr>
-                        <w:t>Reason 1 (n = )</w:t>
-                      </w:r>
+                        <w:t xml:space="preserve">Reason 1 (n </w:t>
+                      </w:r>
+                      <w:proofErr w:type="gramStart"/>
+                      <w:r>
+                        <w:rPr>
+                          <w:rFonts w:ascii="Arial" w:hAnsi="Arial" w:cs="Arial"/>
+                          <w:color w:val="000000" w:themeColor="text1"/>
+                          <w:sz w:val="18"/>
+                          <w:szCs w:val="20"/>
+                        </w:rPr>
+                        <w:t>= )</w:t>
+                      </w:r>
+                      <w:proofErr w:type="gramEnd"/>
                     </w:p>
                     <w:p>
                       <w:pPr>
@@ -3359,8 +3611,19 @@
                           <w:sz w:val="18"/>
                           <w:szCs w:val="20"/>
                         </w:rPr>
-                        <w:t>Reason 2 (n = )</w:t>
-                      </w:r>
+                        <w:t xml:space="preserve">Reason 2 (n </w:t>
+                      </w:r>
+                      <w:proofErr w:type="gramStart"/>
+                      <w:r>
+                        <w:rPr>
+                          <w:rFonts w:ascii="Arial" w:hAnsi="Arial" w:cs="Arial"/>
+                          <w:color w:val="000000" w:themeColor="text1"/>
+                          <w:sz w:val="18"/>
+                          <w:szCs w:val="20"/>
+                        </w:rPr>
+                        <w:t>= )</w:t>
+                      </w:r>
+                      <w:proofErr w:type="gramEnd"/>
                     </w:p>
                     <w:p>
                       <w:pPr>
@@ -3380,8 +3643,19 @@
                           <w:sz w:val="18"/>
                           <w:szCs w:val="20"/>
                         </w:rPr>
-                        <w:t>Reason 3 (n = )</w:t>
-                      </w:r>
+                        <w:t xml:space="preserve">Reason 3 (n </w:t>
+                      </w:r>
+                      <w:proofErr w:type="gramStart"/>
+                      <w:r>
+                        <w:rPr>
+                          <w:rFonts w:ascii="Arial" w:hAnsi="Arial" w:cs="Arial"/>
+                          <w:color w:val="000000" w:themeColor="text1"/>
+                          <w:sz w:val="18"/>
+                          <w:szCs w:val="20"/>
+                        </w:rPr>
+                        <w:t>= )</w:t>
+                      </w:r>
+                      <w:proofErr w:type="gramEnd"/>
                     </w:p>
                     <w:p>
                       <w:pPr>
@@ -3486,7 +3760,7 @@
               </wp:anchor>
             </w:drawing>
           </mc:Choice>
-          <mc:Fallback>
+          <mc:Fallback xmlns:w16sdtdh="http://schemas.microsoft.com/office/word/2020/wordml/sdtdatahash" xmlns:w16="http://schemas.microsoft.com/office/word/2018/wordml" xmlns:w16cid="http://schemas.microsoft.com/office/word/2016/wordml/cid" xmlns:w16cex="http://schemas.microsoft.com/office/word/2018/wordml/cex" xmlns:oel="http://schemas.microsoft.com/office/2019/extlst" xmlns:am3d="http://schemas.microsoft.com/office/drawing/2017/model3d" xmlns:aink="http://schemas.microsoft.com/office/drawing/2016/ink" xmlns:cx8="http://schemas.microsoft.com/office/drawing/2016/5/14/chartex" xmlns:cx7="http://schemas.microsoft.com/office/drawing/2016/5/13/chartex" xmlns:cx6="http://schemas.microsoft.com/office/drawing/2016/5/12/chartex" xmlns:cx5="http://schemas.microsoft.com/office/drawing/2016/5/11/chartex" xmlns:cx4="http://schemas.microsoft.com/office/drawing/2016/5/10/chartex" xmlns:cx3="http://schemas.microsoft.com/office/drawing/2016/5/9/chartex" xmlns:cx2="http://schemas.microsoft.com/office/drawing/2015/10/21/chartex" xmlns:cx1="http://schemas.microsoft.com/office/drawing/2015/9/8/chartex">
             <w:pict>
               <v:shape w14:anchorId="4F438822" id="Straight Arrow Connector 19" o:spid="_x0000_s1026" type="#_x0000_t32" style="position:absolute;margin-left:110.3pt;margin-top:2.35pt;width:0;height:58.75pt;z-index:251678720;visibility:visible;mso-wrap-style:square;mso-wrap-distance-left:9pt;mso-wrap-distance-top:0;mso-wrap-distance-right:9pt;mso-wrap-distance-bottom:0;mso-position-horizontal:absolute;mso-position-horizontal-relative:text;mso-position-vertical:absolute;mso-position-vertical-relative:text" o:gfxdata="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" strokecolor="black [3213]" strokeweight=".5pt">
                 <v:stroke endarrow="block" joinstyle="miter"/>
@@ -3610,8 +3884,19 @@
                                 <w:sz w:val="18"/>
                                 <w:szCs w:val="20"/>
                               </w:rPr>
-                              <w:t>(n = )</w:t>
-                            </w:r>
+                              <w:t xml:space="preserve">(n </w:t>
+                            </w:r>
+                            <w:proofErr w:type="gramStart"/>
+                            <w:r>
+                              <w:rPr>
+                                <w:rFonts w:ascii="Arial" w:hAnsi="Arial" w:cs="Arial"/>
+                                <w:color w:val="000000" w:themeColor="text1"/>
+                                <w:sz w:val="18"/>
+                                <w:szCs w:val="20"/>
+                              </w:rPr>
+                              <w:t>= )</w:t>
+                            </w:r>
+                            <w:proofErr w:type="gramEnd"/>
                           </w:p>
                           <w:p>
                             <w:pPr>
@@ -3650,8 +3935,19 @@
                                 <w:sz w:val="18"/>
                                 <w:szCs w:val="20"/>
                               </w:rPr>
-                              <w:t>(n = )</w:t>
-                            </w:r>
+                              <w:t xml:space="preserve">(n </w:t>
+                            </w:r>
+                            <w:proofErr w:type="gramStart"/>
+                            <w:r>
+                              <w:rPr>
+                                <w:rFonts w:ascii="Arial" w:hAnsi="Arial" w:cs="Arial"/>
+                                <w:color w:val="000000" w:themeColor="text1"/>
+                                <w:sz w:val="18"/>
+                                <w:szCs w:val="20"/>
+                              </w:rPr>
+                              <w:t>= )</w:t>
+                            </w:r>
+                            <w:proofErr w:type="gramEnd"/>
                           </w:p>
                         </w:txbxContent>
                       </wps:txbx>
@@ -3675,7 +3971,7 @@
           </mc:Choice>
           <mc:Fallback>
             <w:pict>
-              <v:rect w14:anchorId="09D0134B" id="Rectangle 13" o:spid="_x0000_s1036" style="position:absolute;margin-left:42.55pt;margin-top:8.7pt;width:148.6pt;height:57pt;z-index:251667456;visibility:visible;mso-wrap-style:square;mso-width-percent:0;mso-height-percent:0;mso-wrap-distance-left:9pt;mso-wrap-distance-top:0;mso-wrap-distance-right:9pt;mso-wrap-distance-bottom:0;mso-position-horizontal:absolute;mso-position-horizontal-relative:text;mso-position-vertical:absolute;mso-position-vertical-relative:text;mso-width-percent:0;mso-height-percent:0;mso-width-relative:margin;mso-height-relative:margin;v-text-anchor:middle" o:gfxdata="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" filled="f" strokecolor="black [3213]" strokeweight="1pt">
+              <v:rect w14:anchorId="09D0134B" id="Rectangle 13" o:spid="_x0000_s1036" style="position:absolute;margin-left:42.55pt;margin-top:8.7pt;width:148.6pt;height:57pt;z-index:251667456;visibility:visible;mso-wrap-style:square;mso-width-percent:0;mso-height-percent:0;mso-wrap-distance-left:9pt;mso-wrap-distance-top:0;mso-wrap-distance-right:9pt;mso-wrap-distance-bottom:0;mso-position-horizontal:absolute;mso-position-horizontal-relative:text;mso-position-vertical:absolute;mso-position-vertical-relative:text;mso-width-percent:0;mso-height-percent:0;mso-width-relative:margin;mso-height-relative:margin;v-text-anchor:middle" o:gfxdata="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" filled="f" strokecolor="black [3213]" strokeweight="1pt">
                 <v:textbox>
                   <w:txbxContent>
                     <w:p>
@@ -3715,8 +4011,19 @@
                           <w:sz w:val="18"/>
                           <w:szCs w:val="20"/>
                         </w:rPr>
-                        <w:t>(n = )</w:t>
-                      </w:r>
+                        <w:t xml:space="preserve">(n </w:t>
+                      </w:r>
+                      <w:proofErr w:type="gramStart"/>
+                      <w:r>
+                        <w:rPr>
+                          <w:rFonts w:ascii="Arial" w:hAnsi="Arial" w:cs="Arial"/>
+                          <w:color w:val="000000" w:themeColor="text1"/>
+                          <w:sz w:val="18"/>
+                          <w:szCs w:val="20"/>
+                        </w:rPr>
+                        <w:t>= )</w:t>
+                      </w:r>
+                      <w:proofErr w:type="gramEnd"/>
                     </w:p>
                     <w:p>
                       <w:pPr>
@@ -3755,8 +4062,19 @@
                           <w:sz w:val="18"/>
                           <w:szCs w:val="20"/>
                         </w:rPr>
-                        <w:t>(n = )</w:t>
-                      </w:r>
+                        <w:t xml:space="preserve">(n </w:t>
+                      </w:r>
+                      <w:proofErr w:type="gramStart"/>
+                      <w:r>
+                        <w:rPr>
+                          <w:rFonts w:ascii="Arial" w:hAnsi="Arial" w:cs="Arial"/>
+                          <w:color w:val="000000" w:themeColor="text1"/>
+                          <w:sz w:val="18"/>
+                          <w:szCs w:val="20"/>
+                        </w:rPr>
+                        <w:t>= )</w:t>
+                      </w:r>
+                      <w:proofErr w:type="gramEnd"/>
                     </w:p>
                   </w:txbxContent>
                 </v:textbox>
@@ -3877,7 +4195,7 @@
           </mc:Choice>
           <mc:Fallback>
             <w:pict>
-              <v:shape w14:anchorId="025349B1" id="Flowchart: Alternate Process 33" o:spid="_x0000_s1037" type="#_x0000_t176" style="position:absolute;margin-left:-10.5pt;margin-top:13.45pt;width:60.2pt;height:20.7pt;rotation:-90;z-index:251674624;visibility:visible;mso-wrap-style:square;mso-width-percent:0;mso-height-percent:0;mso-wrap-distance-left:9pt;mso-wrap-distance-top:0;mso-wrap-distance-right:9pt;mso-wrap-distance-bottom:0;mso-position-horizontal:absolute;mso-position-horizontal-relative:text;mso-position-vertical:absolute;mso-position-vertical-relative:text;mso-width-percent:0;mso-height-percent:0;mso-width-relative:margin;mso-height-relative:margin;v-text-anchor:middle" o:gfxdata="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" fillcolor="#8eaadb [1944]" strokecolor="black [3213]" strokeweight="1pt">
+              <v:shape w14:anchorId="025349B1" id="Flowchart: Alternate Process 33" o:spid="_x0000_s1037" type="#_x0000_t176" style="position:absolute;margin-left:-10.5pt;margin-top:13.45pt;width:60.2pt;height:20.7pt;rotation:-90;z-index:251674624;visibility:visible;mso-wrap-style:square;mso-width-percent:0;mso-height-percent:0;mso-wrap-distance-left:9pt;mso-wrap-distance-top:0;mso-wrap-distance-right:9pt;mso-wrap-distance-bottom:0;mso-position-horizontal:absolute;mso-position-horizontal-relative:text;mso-position-vertical:absolute;mso-position-vertical-relative:text;mso-width-percent:0;mso-height-percent:0;mso-width-relative:margin;mso-height-relative:margin;v-text-anchor:middle" o:gfxdata="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" fillcolor="#8eaadb [1944]" strokecolor="black [3213]" strokeweight="1pt">
                 <v:textbox>
                   <w:txbxContent>
                     <w:p>
@@ -3924,6 +4242,11 @@
     <w:p/>
     <w:p/>
     <w:p>
+      <w:r>
+        <w:t>Useful information:</w:t>
+      </w:r>
+    </w:p>
+    <w:p>
       <w:pPr>
         <w:pStyle w:val="Paragraphedeliste"/>
         <w:numPr>
@@ -3935,6 +4258,82 @@
         <w:t>Human Connectome Project: A dataset underlying functional connectivity patterns across the brain. A whole portion of it is from Movie-watching.</w:t>
       </w:r>
     </w:p>
+    <w:p/>
+    <w:p/>
+    <w:p>
+      <w:r>
+        <w:t xml:space="preserve">!! </w:t>
+      </w:r>
+      <w:proofErr w:type="gramStart"/>
+      <w:r>
+        <w:t>CAREFUL !!</w:t>
+      </w:r>
+      <w:proofErr w:type="gramEnd"/>
+      <w:r>
+        <w:t xml:space="preserve"> I didn</w:t>
+      </w:r>
+      <w:r>
+        <w:t xml:space="preserve">’t label all the articles that have either </w:t>
+      </w:r>
+      <w:r>
+        <w:rPr>
+          <w:i/>
+        </w:rPr>
+        <w:t>Recording Type</w:t>
+      </w:r>
+      <w:r>
+        <w:t xml:space="preserve"> or </w:t>
+      </w:r>
+      <w:r>
+        <w:rPr>
+          <w:i/>
+        </w:rPr>
+        <w:t xml:space="preserve">Relevant Elements </w:t>
+      </w:r>
+      <w:r>
+        <w:t xml:space="preserve">tags into </w:t>
+      </w:r>
+      <w:r>
+        <w:rPr>
+          <w:i/>
+        </w:rPr>
+        <w:t>Focus</w:t>
+      </w:r>
+      <w:r>
+        <w:t xml:space="preserve"> categories. It is thus important to continue this work from their focus category and not simply consider tagged article with only </w:t>
+      </w:r>
+      <w:r>
+        <w:rPr>
+          <w:i/>
+        </w:rPr>
+        <w:t xml:space="preserve">recording type </w:t>
+      </w:r>
+      <w:r>
+        <w:t xml:space="preserve">or </w:t>
+      </w:r>
+      <w:r>
+        <w:rPr>
+          <w:i/>
+        </w:rPr>
+        <w:t>relevant elements</w:t>
+      </w:r>
+      <w:r>
+        <w:t xml:space="preserve"> as fully categorized.</w:t>
+      </w:r>
+    </w:p>
+    <w:p>
+      <w:r>
+        <w:t xml:space="preserve">ALSO: Articles were treated in alphabetical order, so one only has to find the last </w:t>
+      </w:r>
+      <w:proofErr w:type="spellStart"/>
+      <w:r>
+        <w:t>labled</w:t>
+      </w:r>
+      <w:proofErr w:type="spellEnd"/>
+      <w:r>
+        <w:t xml:space="preserve"> article to continue labelling. Normally, I finished articles beginning with the letter “d” and one should start back at letter “e”.</w:t>
+      </w:r>
+    </w:p>
     <w:p>
       <w:pPr>
         <w:pStyle w:val="Titre2"/>
@@ -4077,7 +4476,15 @@
         </w:numPr>
       </w:pPr>
       <w:r>
-        <w:t>Disorder Chaaracterization w/ ISC</w:t>
+        <w:t xml:space="preserve">Disorder </w:t>
+      </w:r>
+      <w:proofErr w:type="spellStart"/>
+      <w:r>
+        <w:t>Chaaracterization</w:t>
+      </w:r>
+      <w:proofErr w:type="spellEnd"/>
+      <w:r>
+        <w:t xml:space="preserve"> w/ ISC</w:t>
       </w:r>
     </w:p>
     <w:p>
@@ -4149,7 +4556,6 @@
         </w:numPr>
       </w:pPr>
       <w:r>
-        <w:lastRenderedPageBreak/>
         <w:t>Anticipation of Event Boundaries</w:t>
       </w:r>
     </w:p>
@@ -4159,7 +4565,15 @@
       </w:pPr>
       <w:r>
         <w:tab/>
-        <w:t>Looking for anticipation of time-locked neural activity pattern changes to events in the movies. (Close to Neurocinematics but centered on anticipation)</w:t>
+        <w:t xml:space="preserve">Looking for anticipation of time-locked neural activity pattern changes to events in the movies. (Close to </w:t>
+      </w:r>
+      <w:proofErr w:type="spellStart"/>
+      <w:r>
+        <w:t>Neurocinematics</w:t>
+      </w:r>
+      <w:proofErr w:type="spellEnd"/>
+      <w:r>
+        <w:t xml:space="preserve"> but centered on anticipation)</w:t>
       </w:r>
     </w:p>
     <w:p>
@@ -4180,12 +4594,26 @@
       </w:r>
     </w:p>
     <w:p>
-      <w:r>
-        <w:tab/>
-      </w:r>
-      <w:r>
-        <w:tab/>
+      <w:pPr>
+        <w:ind w:left="1080" w:firstLine="360"/>
+      </w:pPr>
+      <w:r>
         <w:t>Looking at connectivity patterns and/or building maps</w:t>
+      </w:r>
+      <w:r>
+        <w:t xml:space="preserve">. </w:t>
+      </w:r>
+      <w:r>
+        <w:t>There seem to be two types of papers here: one using Connectome-Based databases and others evaluati</w:t>
+      </w:r>
+      <w:r>
+        <w:t>ng connectivity through EEG/MEG</w:t>
+      </w:r>
+      <w:r>
+        <w:t> synchrony between regions</w:t>
+      </w:r>
+      <w:r>
+        <w:t>.</w:t>
       </w:r>
     </w:p>
     <w:p/>
@@ -4375,7 +4803,15 @@
         </w:numPr>
       </w:pPr>
       <w:r>
-        <w:t>Predicting Neural corr w/ Encoding models</w:t>
+        <w:t xml:space="preserve">Predicting Neural </w:t>
+      </w:r>
+      <w:proofErr w:type="spellStart"/>
+      <w:r>
+        <w:t>corr</w:t>
+      </w:r>
+      <w:proofErr w:type="spellEnd"/>
+      <w:r>
+        <w:t xml:space="preserve"> w/ Encoding models</w:t>
       </w:r>
     </w:p>
     <w:p>
@@ -4395,7 +4831,6 @@
         </w:numPr>
       </w:pPr>
       <w:r>
-        <w:lastRenderedPageBreak/>
         <w:t>HD space of representation</w:t>
       </w:r>
     </w:p>
@@ -4424,9 +4859,11 @@
           <w:numId w:val="1"/>
         </w:numPr>
       </w:pPr>
+      <w:proofErr w:type="spellStart"/>
       <w:r>
         <w:t>Neurocinematics</w:t>
       </w:r>
+      <w:proofErr w:type="spellEnd"/>
     </w:p>
     <w:p>
       <w:r>
@@ -4447,7 +4884,15 @@
         </w:numPr>
       </w:pPr>
       <w:r>
-        <w:t>Pattern classification given behavioural categories</w:t>
+        <w:t xml:space="preserve">Pattern classification given </w:t>
+      </w:r>
+      <w:proofErr w:type="spellStart"/>
+      <w:r>
+        <w:t>behavioural</w:t>
+      </w:r>
+      <w:proofErr w:type="spellEnd"/>
+      <w:r>
+        <w:t xml:space="preserve"> categories</w:t>
       </w:r>
     </w:p>
     <w:p>
@@ -4471,9 +4916,11 @@
           <w:numId w:val="1"/>
         </w:numPr>
       </w:pPr>
+      <w:proofErr w:type="spellStart"/>
       <w:r>
         <w:t>Plurimodality</w:t>
       </w:r>
+      <w:proofErr w:type="spellEnd"/>
     </w:p>
     <w:p>
       <w:r>
@@ -4481,7 +4928,15 @@
       </w:r>
       <w:r>
         <w:tab/>
-        <w:t>Study of interplay between different modalities (visual, auditory, etc..)</w:t>
+        <w:t xml:space="preserve">Study of interplay between different modalities (visual, auditory, </w:t>
+      </w:r>
+      <w:proofErr w:type="gramStart"/>
+      <w:r>
+        <w:t>etc..</w:t>
+      </w:r>
+      <w:proofErr w:type="gramEnd"/>
+      <w:r>
+        <w:t>)</w:t>
       </w:r>
     </w:p>
     <w:p/>
@@ -4508,7 +4963,331 @@
     </w:p>
     <w:p/>
     <w:p/>
+    <w:p>
+      <w:pPr>
+        <w:pStyle w:val="Titre2"/>
+      </w:pPr>
+      <w:r>
+        <w:t>Out-Of-Scope</w:t>
+      </w:r>
+    </w:p>
+    <w:p>
+      <w:pPr>
+        <w:pStyle w:val="Titre2"/>
+        <w:numPr>
+          <w:ilvl w:val="0"/>
+          <w:numId w:val="1"/>
+        </w:numPr>
+      </w:pPr>
+      <w:r>
+        <w:t>Dataset</w:t>
+      </w:r>
+    </w:p>
+    <w:p>
+      <w:pPr>
+        <w:pStyle w:val="Paragraphedeliste"/>
+        <w:ind w:left="1440"/>
+      </w:pPr>
+      <w:r>
+        <w:t>Dataset definition paper</w:t>
+      </w:r>
+    </w:p>
+    <w:p>
+      <w:pPr>
+        <w:pStyle w:val="Titre2"/>
+        <w:numPr>
+          <w:ilvl w:val="0"/>
+          <w:numId w:val="1"/>
+        </w:numPr>
+      </w:pPr>
+      <w:r>
+        <w:t>Movie as secondary</w:t>
+      </w:r>
+    </w:p>
+    <w:p>
+      <w:pPr>
+        <w:ind w:left="1440"/>
+      </w:pPr>
+      <w:r>
+        <w:t>Movie not used in a relevant way for us</w:t>
+      </w:r>
+    </w:p>
+    <w:p>
+      <w:pPr>
+        <w:pStyle w:val="Titre2"/>
+        <w:numPr>
+          <w:ilvl w:val="0"/>
+          <w:numId w:val="1"/>
+        </w:numPr>
+      </w:pPr>
+      <w:r>
+        <w:t>Movie Recalling</w:t>
+      </w:r>
+    </w:p>
+    <w:p>
+      <w:pPr>
+        <w:ind w:left="1440"/>
+      </w:pPr>
+      <w:r>
+        <w:t>Brain signals analyzed only on movie recalling and not watching</w:t>
+      </w:r>
+    </w:p>
+    <w:p>
+      <w:pPr>
+        <w:pStyle w:val="Titre2"/>
+        <w:numPr>
+          <w:ilvl w:val="0"/>
+          <w:numId w:val="1"/>
+        </w:numPr>
+      </w:pPr>
+      <w:r>
+        <w:t>Software</w:t>
+      </w:r>
+    </w:p>
+    <w:p>
+      <w:pPr>
+        <w:ind w:left="1440"/>
+      </w:pPr>
+      <w:r>
+        <w:t>Software introducing paper</w:t>
+      </w:r>
+    </w:p>
+    <w:p>
+      <w:pPr>
+        <w:pStyle w:val="Titre2"/>
+        <w:numPr>
+          <w:ilvl w:val="0"/>
+          <w:numId w:val="1"/>
+        </w:numPr>
+      </w:pPr>
+      <w:r>
+        <w:t>UNRELATED</w:t>
+      </w:r>
+    </w:p>
+    <w:p>
+      <w:pPr>
+        <w:ind w:left="1440"/>
+      </w:pPr>
+      <w:r>
+        <w:t>Completely unrelated</w:t>
+      </w:r>
+    </w:p>
     <w:p/>
+    <w:p>
+      <w:pPr>
+        <w:pStyle w:val="Titre2"/>
+      </w:pPr>
+      <w:r>
+        <w:t>Recording Type</w:t>
+      </w:r>
+    </w:p>
+    <w:p>
+      <w:pPr>
+        <w:pStyle w:val="Titre2"/>
+        <w:numPr>
+          <w:ilvl w:val="0"/>
+          <w:numId w:val="1"/>
+        </w:numPr>
+      </w:pPr>
+      <w:r>
+        <w:t>EEG/MEG</w:t>
+      </w:r>
+    </w:p>
+    <w:p>
+      <w:pPr>
+        <w:pStyle w:val="Titre2"/>
+        <w:numPr>
+          <w:ilvl w:val="0"/>
+          <w:numId w:val="1"/>
+        </w:numPr>
+      </w:pPr>
+      <w:r>
+        <w:t>fMRI</w:t>
+      </w:r>
+    </w:p>
+    <w:p>
+      <w:pPr>
+        <w:pStyle w:val="Titre2"/>
+        <w:numPr>
+          <w:ilvl w:val="0"/>
+          <w:numId w:val="1"/>
+        </w:numPr>
+      </w:pPr>
+      <w:r>
+        <w:t>Intra</w:t>
+      </w:r>
+    </w:p>
+    <w:p/>
+    <w:p/>
+    <w:p>
+      <w:pPr>
+        <w:pStyle w:val="Titre2"/>
+      </w:pPr>
+      <w:r>
+        <w:t>Relevant Elements</w:t>
+      </w:r>
+    </w:p>
+    <w:p>
+      <w:pPr>
+        <w:pStyle w:val="Titre2"/>
+        <w:numPr>
+          <w:ilvl w:val="0"/>
+          <w:numId w:val="1"/>
+        </w:numPr>
+      </w:pPr>
+      <w:r>
+        <w:t>Bodily signals</w:t>
+      </w:r>
+    </w:p>
+    <w:p>
+      <w:pPr>
+        <w:ind w:left="1440"/>
+      </w:pPr>
+      <w:proofErr w:type="spellStart"/>
+      <w:r>
+        <w:t>Introceptive</w:t>
+      </w:r>
+      <w:proofErr w:type="spellEnd"/>
+      <w:r>
+        <w:t xml:space="preserve"> signals taken into account</w:t>
+      </w:r>
+    </w:p>
+    <w:p>
+      <w:pPr>
+        <w:pStyle w:val="Titre2"/>
+        <w:numPr>
+          <w:ilvl w:val="0"/>
+          <w:numId w:val="1"/>
+        </w:numPr>
+      </w:pPr>
+      <w:r>
+        <w:t>Continuous self-reporting</w:t>
+      </w:r>
+    </w:p>
+    <w:p>
+      <w:pPr>
+        <w:pStyle w:val="Titre2"/>
+        <w:numPr>
+          <w:ilvl w:val="0"/>
+          <w:numId w:val="1"/>
+        </w:numPr>
+      </w:pPr>
+      <w:r>
+        <w:t>Eye/Head Movements</w:t>
+      </w:r>
+    </w:p>
+    <w:p>
+      <w:pPr>
+        <w:pStyle w:val="Titre2"/>
+        <w:numPr>
+          <w:ilvl w:val="0"/>
+          <w:numId w:val="1"/>
+        </w:numPr>
+      </w:pPr>
+      <w:r>
+        <w:t>Modified Movie stimulus</w:t>
+      </w:r>
+    </w:p>
+    <w:p>
+      <w:pPr>
+        <w:ind w:left="1440"/>
+      </w:pPr>
+      <w:r>
+        <w:t>Movie stimulus that has been modified or that makes it non ecological</w:t>
+      </w:r>
+    </w:p>
+    <w:p>
+      <w:pPr>
+        <w:pStyle w:val="Titre2"/>
+        <w:numPr>
+          <w:ilvl w:val="0"/>
+          <w:numId w:val="1"/>
+        </w:numPr>
+      </w:pPr>
+      <w:r>
+        <w:t>Movie Segmentation</w:t>
+      </w:r>
+    </w:p>
+    <w:p>
+      <w:pPr>
+        <w:ind w:left="1440"/>
+      </w:pPr>
+      <w:r>
+        <w:t>Asked people to segment the movie</w:t>
+      </w:r>
+    </w:p>
+    <w:p>
+      <w:pPr>
+        <w:pStyle w:val="Titre2"/>
+        <w:numPr>
+          <w:ilvl w:val="0"/>
+          <w:numId w:val="1"/>
+        </w:numPr>
+      </w:pPr>
+      <w:r>
+        <w:t>Natural Language Processing (NLP)</w:t>
+      </w:r>
+    </w:p>
+    <w:p>
+      <w:pPr>
+        <w:pStyle w:val="Titre2"/>
+        <w:numPr>
+          <w:ilvl w:val="0"/>
+          <w:numId w:val="1"/>
+        </w:numPr>
+      </w:pPr>
+      <w:r>
+        <w:t>Short Clips</w:t>
+      </w:r>
+    </w:p>
+    <w:p>
+      <w:pPr>
+        <w:ind w:left="1440"/>
+      </w:pPr>
+      <w:r>
+        <w:t>Short movie segments or clips, way shorter than our stimulus</w:t>
+      </w:r>
+    </w:p>
+    <w:p>
+      <w:pPr>
+        <w:pStyle w:val="Titre2"/>
+        <w:numPr>
+          <w:ilvl w:val="0"/>
+          <w:numId w:val="1"/>
+        </w:numPr>
+      </w:pPr>
+      <w:r>
+        <w:t>Subjective Experience Component</w:t>
+      </w:r>
+    </w:p>
+    <w:p>
+      <w:pPr>
+        <w:ind w:left="1440"/>
+      </w:pPr>
+      <w:r>
+        <w:t>Relative to their conscious subjective experience while movie watching</w:t>
+      </w:r>
+    </w:p>
+    <w:p>
+      <w:pPr>
+        <w:pStyle w:val="Titre2"/>
+        <w:numPr>
+          <w:ilvl w:val="0"/>
+          <w:numId w:val="1"/>
+        </w:numPr>
+      </w:pPr>
+      <w:r>
+        <w:t>Subjective Rating</w:t>
+      </w:r>
+    </w:p>
+    <w:p>
+      <w:pPr>
+        <w:ind w:left="1440"/>
+      </w:pPr>
+      <w:r>
+        <w:t>Asked participants to give subjective opinion on something</w:t>
+      </w:r>
+    </w:p>
     <w:p/>
     <w:sectPr>
       <w:pgSz w:w="12240" w:h="15840"/>
@@ -4521,7 +5300,7 @@
 </file>
 
 <file path=word/numbering.xml><?xml version="1.0" encoding="utf-8"?>
-<w:numbering xmlns:wpc="http://schemas.microsoft.com/office/word/2010/wordprocessingCanvas" xmlns:cx="http://schemas.microsoft.com/office/drawing/2014/chartex" xmlns:cx1="http://schemas.microsoft.com/office/drawing/2015/9/8/chartex" xmlns:cx2="http://schemas.microsoft.com/office/drawing/2015/10/21/chartex" xmlns:cx3="http://schemas.microsoft.com/office/drawing/2016/5/9/chartex" xmlns:cx4="http://schemas.microsoft.com/office/drawing/2016/5/10/chartex" xmlns:cx5="http://schemas.microsoft.com/office/drawing/2016/5/11/chartex" xmlns:cx6="http://schemas.microsoft.com/office/drawing/2016/5/12/chartex" xmlns:cx7="http://schemas.microsoft.com/office/drawing/2016/5/13/chartex" xmlns:cx8="http://schemas.microsoft.com/office/drawing/2016/5/14/chartex" xmlns:mc="http://schemas.openxmlformats.org/markup-compatibility/2006" xmlns:aink="http://schemas.microsoft.com/office/drawing/2016/ink" xmlns:am3d="http://schemas.microsoft.com/office/drawing/2017/model3d" xmlns:o="urn:schemas-microsoft-com:office:office" xmlns:oel="http://schemas.microsoft.com/office/2019/extlst" xmlns:r="http://schemas.openxmlformats.org/officeDocument/2006/relationships" xmlns:m="http://schemas.openxmlformats.org/officeDocument/2006/math" xmlns:v="urn:schemas-microsoft-com:vml" xmlns:wp14="http://schemas.microsoft.com/office/word/2010/wordprocessingDrawing" xmlns:wp="http://schemas.openxmlformats.org/drawingml/2006/wordprocessingDrawing" xmlns:w10="urn:schemas-microsoft-com:office:word" xmlns:w="http://schemas.openxmlformats.org/wordprocessingml/2006/main" xmlns:w14="http://schemas.microsoft.com/office/word/2010/wordml" xmlns:w15="http://schemas.microsoft.com/office/word/2012/wordml" xmlns:w16cex="http://schemas.microsoft.com/office/word/2018/wordml/cex" xmlns:w16cid="http://schemas.microsoft.com/office/word/2016/wordml/cid" xmlns:w16="http://schemas.microsoft.com/office/word/2018/wordml" xmlns:w16sdtdh="http://schemas.microsoft.com/office/word/2020/wordml/sdtdatahash" xmlns:w16se="http://schemas.microsoft.com/office/word/2015/wordml/symex" xmlns:wpg="http://schemas.microsoft.com/office/word/2010/wordprocessingGroup" xmlns:wpi="http://schemas.microsoft.com/office/word/2010/wordprocessingInk" xmlns:wne="http://schemas.microsoft.com/office/word/2006/wordml" xmlns:wps="http://schemas.microsoft.com/office/word/2010/wordprocessingShape" mc:Ignorable="w14 w15 w16se w16cid w16 w16cex w16sdtdh wp14">
+<w:numbering xmlns:wpc="http://schemas.microsoft.com/office/word/2010/wordprocessingCanvas" xmlns:cx="http://schemas.microsoft.com/office/drawing/2014/chartex" xmlns:mc="http://schemas.openxmlformats.org/markup-compatibility/2006" xmlns:o="urn:schemas-microsoft-com:office:office" xmlns:r="http://schemas.openxmlformats.org/officeDocument/2006/relationships" xmlns:m="http://schemas.openxmlformats.org/officeDocument/2006/math" xmlns:v="urn:schemas-microsoft-com:vml" xmlns:wp14="http://schemas.microsoft.com/office/word/2010/wordprocessingDrawing" xmlns:wp="http://schemas.openxmlformats.org/drawingml/2006/wordprocessingDrawing" xmlns:w10="urn:schemas-microsoft-com:office:word" xmlns:w="http://schemas.openxmlformats.org/wordprocessingml/2006/main" xmlns:w14="http://schemas.microsoft.com/office/word/2010/wordml" xmlns:w15="http://schemas.microsoft.com/office/word/2012/wordml" xmlns:w16se="http://schemas.microsoft.com/office/word/2015/wordml/symex" xmlns:wpg="http://schemas.microsoft.com/office/word/2010/wordprocessingGroup" xmlns:wpi="http://schemas.microsoft.com/office/word/2010/wordprocessingInk" xmlns:wne="http://schemas.microsoft.com/office/word/2006/wordml" xmlns:wps="http://schemas.microsoft.com/office/word/2010/wordprocessingShape" mc:Ignorable="w14 w15 w16se wp14">
   <w:abstractNum w:abstractNumId="0" w15:restartNumberingAfterBreak="0">
     <w:nsid w:val="2EBF1A93"/>
     <w:multiLevelType w:val="hybridMultilevel"/>
@@ -4746,17 +5525,17 @@
       </w:rPr>
     </w:lvl>
   </w:abstractNum>
-  <w:num w:numId="1" w16cid:durableId="1360624564">
+  <w:num w:numId="1">
     <w:abstractNumId w:val="1"/>
   </w:num>
-  <w:num w:numId="2" w16cid:durableId="389234845">
+  <w:num w:numId="2">
     <w:abstractNumId w:val="0"/>
   </w:num>
 </w:numbering>
 </file>
 
 <file path=word/styles.xml><?xml version="1.0" encoding="utf-8"?>
-<w:styles xmlns:mc="http://schemas.openxmlformats.org/markup-compatibility/2006" xmlns:r="http://schemas.openxmlformats.org/officeDocument/2006/relationships" xmlns:w="http://schemas.openxmlformats.org/wordprocessingml/2006/main" xmlns:w14="http://schemas.microsoft.com/office/word/2010/wordml" xmlns:w15="http://schemas.microsoft.com/office/word/2012/wordml" xmlns:w16cex="http://schemas.microsoft.com/office/word/2018/wordml/cex" xmlns:w16cid="http://schemas.microsoft.com/office/word/2016/wordml/cid" xmlns:w16="http://schemas.microsoft.com/office/word/2018/wordml" xmlns:w16sdtdh="http://schemas.microsoft.com/office/word/2020/wordml/sdtdatahash" xmlns:w16se="http://schemas.microsoft.com/office/word/2015/wordml/symex" mc:Ignorable="w14 w15 w16se w16cid w16 w16cex w16sdtdh">
+<w:styles xmlns:mc="http://schemas.openxmlformats.org/markup-compatibility/2006" xmlns:r="http://schemas.openxmlformats.org/officeDocument/2006/relationships" xmlns:w="http://schemas.openxmlformats.org/wordprocessingml/2006/main" xmlns:w14="http://schemas.microsoft.com/office/word/2010/wordml" xmlns:w15="http://schemas.microsoft.com/office/word/2012/wordml" xmlns:w16se="http://schemas.microsoft.com/office/word/2015/wordml/symex" mc:Ignorable="w14 w15 w16se">
   <w:docDefaults>
     <w:rPrDefault>
       <w:rPr>
@@ -4772,7 +5551,7 @@
       </w:pPr>
     </w:pPrDefault>
   </w:docDefaults>
-  <w:latentStyles w:defLockedState="0" w:defUIPriority="99" w:defSemiHidden="0" w:defUnhideWhenUsed="0" w:defQFormat="0" w:count="376">
+  <w:latentStyles w:defLockedState="0" w:defUIPriority="99" w:defSemiHidden="0" w:defUnhideWhenUsed="0" w:defQFormat="0" w:count="371">
     <w:lsdException w:name="Normal" w:uiPriority="0" w:qFormat="1"/>
     <w:lsdException w:name="heading 1" w:uiPriority="9" w:qFormat="1"/>
     <w:lsdException w:name="heading 2" w:semiHidden="1" w:uiPriority="9" w:unhideWhenUsed="1" w:qFormat="1"/>
@@ -5144,11 +5923,6 @@
     <w:lsdException w:name="List Table 5 Dark Accent 6" w:uiPriority="50"/>
     <w:lsdException w:name="List Table 6 Colorful Accent 6" w:uiPriority="51"/>
     <w:lsdException w:name="List Table 7 Colorful Accent 6" w:uiPriority="52"/>
-    <w:lsdException w:name="Mention" w:semiHidden="1" w:unhideWhenUsed="1"/>
-    <w:lsdException w:name="Smart Hyperlink" w:semiHidden="1" w:unhideWhenUsed="1"/>
-    <w:lsdException w:name="Hashtag" w:semiHidden="1" w:unhideWhenUsed="1"/>
-    <w:lsdException w:name="Unresolved Mention" w:semiHidden="1" w:unhideWhenUsed="1"/>
-    <w:lsdException w:name="Smart Link" w:semiHidden="1" w:unhideWhenUsed="1"/>
   </w:latentStyles>
   <w:style w:type="paragraph" w:default="1" w:styleId="Normal">
     <w:name w:val="Normal"/>

</xml_diff>